<commit_message>
Added last minute changes from last semester
</commit_message>
<xml_diff>
--- a/PROG1350 - Software Engineering Fundamentals/Assignment #2/Assignment2.docx
+++ b/PROG1350 - Software Engineering Fundamentals/Assignment #2/Assignment2.docx
@@ -484,15 +484,7 @@
           <w:rPr>
             <w:rStyle w:val="Hyperlink"/>
           </w:rPr>
-          <w:t>http://www.dcs.gla.ac.uk/~muffy/papers</w:t>
-        </w:r>
-        <w:bookmarkStart w:id="0" w:name="_GoBack"/>
-        <w:bookmarkEnd w:id="0"/>
-        <w:r>
-          <w:rPr>
-            <w:rStyle w:val="Hyperlink"/>
-          </w:rPr>
-          <w:t>/HIS1.pdf</w:t>
+          <w:t>http://www.dcs.gla.ac.uk/~muffy/papers/HIS1.pdf</w:t>
         </w:r>
       </w:hyperlink>
     </w:p>
@@ -507,16 +499,110 @@
       </w:pPr>
       <w:r>
         <w:lastRenderedPageBreak/>
-        <w:t>Disaster #1 –</w:t>
-      </w:r>
-      <w:r>
-        <w:t xml:space="preserve"> Mars Climate </w:t>
+        <w:t>Disaster #</w:t>
+      </w:r>
+      <w:r>
+        <w:t>2</w:t>
+      </w:r>
+      <w:r>
+        <w:t xml:space="preserve"> –</w:t>
+      </w:r>
+      <w:r>
+        <w:t xml:space="preserve"> Mars Climate Orbiter</w:t>
+      </w:r>
+      <w:bookmarkStart w:id="0" w:name="_GoBack"/>
+      <w:bookmarkEnd w:id="0"/>
+    </w:p>
+    <w:p>
+      <w:pPr>
+        <w:pStyle w:val="Heading2"/>
+        <w:numPr>
+          <w:ilvl w:val="0"/>
+          <w:numId w:val="2"/>
+        </w:numPr>
+      </w:pPr>
+      <w:r>
+        <w:t>Describe the background behind the incident.</w:t>
+      </w:r>
+    </w:p>
+    <w:p>
+      <w:pPr>
+        <w:pStyle w:val="Heading2"/>
+        <w:numPr>
+          <w:ilvl w:val="0"/>
+          <w:numId w:val="2"/>
+        </w:numPr>
+      </w:pPr>
+      <w:r>
+        <w:t>Describe the problem.</w:t>
+      </w:r>
+    </w:p>
+    <w:p>
+      <w:r>
+        <w:t>After a misunderstanding between a control machine and its’ operator, t</w:t>
+      </w:r>
+      <w:r>
+        <w:t xml:space="preserve">he mars climate </w:t>
       </w:r>
       <w:proofErr w:type="spellStart"/>
       <w:r>
+        <w:t>orbiter</w:t>
+      </w:r>
+      <w:proofErr w:type="spellEnd"/>
+      <w:r>
+        <w:t xml:space="preserve"> was accidentally put into orbit </w:t>
+      </w:r>
+      <w:r>
+        <w:t>around Mars. The spacecraft was then deemed as to have crashed into the planet’s surface sometime around December later that year.</w:t>
+      </w:r>
+    </w:p>
+    <w:p>
+      <w:pPr>
+        <w:pStyle w:val="Heading2"/>
+        <w:numPr>
+          <w:ilvl w:val="0"/>
+          <w:numId w:val="2"/>
+        </w:numPr>
+      </w:pPr>
+      <w:r>
+        <w:t>Describe the cause or causes behind the problem</w:t>
+      </w:r>
+    </w:p>
+    <w:p>
+      <w:r>
+        <w:t xml:space="preserve">The cause to this incident was later found to be a miscommunication between the control software and the user. </w:t>
+      </w:r>
+      <w:r>
+        <w:t>These misunderstandings on units lead</w:t>
+      </w:r>
+      <w:r>
+        <w:t xml:space="preserve"> to an unreasonable overcorrection in control</w:t>
+      </w:r>
+      <w:r>
+        <w:t xml:space="preserve"> </w:t>
+      </w:r>
+    </w:p>
+    <w:p>
+      <w:r>
+        <w:t xml:space="preserve">For the Mars Climate </w:t>
+      </w:r>
+      <w:proofErr w:type="spellStart"/>
+      <w:r>
         <w:t>Orbiter</w:t>
       </w:r>
       <w:proofErr w:type="spellEnd"/>
+      <w:r>
+        <w:t xml:space="preserve"> project, NASA outsourced its development to a third company,</w:t>
+      </w:r>
+      <w:r>
+        <w:t xml:space="preserve"> Lockheed-Martin</w:t>
+      </w:r>
+      <w:r>
+        <w:t>.</w:t>
+      </w:r>
+      <w:r>
+        <w:t xml:space="preserve"> </w:t>
+      </w:r>
     </w:p>
     <w:p>
       <w:pPr>
@@ -527,6 +613,304 @@
         </w:numPr>
       </w:pPr>
       <w:r>
+        <w:t>What would have prevented the problem?</w:t>
+      </w:r>
+    </w:p>
+    <w:p>
+      <w:pPr>
+        <w:pStyle w:val="Heading2"/>
+        <w:numPr>
+          <w:ilvl w:val="0"/>
+          <w:numId w:val="2"/>
+        </w:numPr>
+      </w:pPr>
+      <w:r>
+        <w:t xml:space="preserve">Did this occur because a requirement was changed inappropriately?  Justify your answer. </w:t>
+      </w:r>
+    </w:p>
+    <w:p>
+      <w:pPr>
+        <w:pStyle w:val="Heading2"/>
+        <w:numPr>
+          <w:ilvl w:val="0"/>
+          <w:numId w:val="2"/>
+        </w:numPr>
+      </w:pPr>
+      <w:r>
+        <w:t>Did this occur because the technology was rushed?  Justify your answer.</w:t>
+      </w:r>
+    </w:p>
+    <w:p>
+      <w:pPr>
+        <w:pStyle w:val="Heading2"/>
+        <w:numPr>
+          <w:ilvl w:val="0"/>
+          <w:numId w:val="2"/>
+        </w:numPr>
+      </w:pPr>
+      <w:r>
+        <w:t>Did this occur because the problem should have been caught by normal testing but was not?  Justify your answer.</w:t>
+      </w:r>
+    </w:p>
+    <w:p>
+      <w:pPr>
+        <w:pStyle w:val="Heading2"/>
+        <w:numPr>
+          <w:ilvl w:val="0"/>
+          <w:numId w:val="2"/>
+        </w:numPr>
+      </w:pPr>
+      <w:r>
+        <w:t>Did people pre-warn against the possibility of such a problem occurring?  If so, what role did they have and why were their warnings ineffective.  Justify your answer.</w:t>
+      </w:r>
+    </w:p>
+    <w:p>
+      <w:pPr>
+        <w:pStyle w:val="Heading2"/>
+        <w:numPr>
+          <w:ilvl w:val="0"/>
+          <w:numId w:val="2"/>
+        </w:numPr>
+      </w:pPr>
+      <w:r>
+        <w:t>What role did software or electronic systems play in causing the disaster?  Justify your answer.</w:t>
+      </w:r>
+    </w:p>
+    <w:p>
+      <w:pPr>
+        <w:pStyle w:val="Heading2"/>
+        <w:numPr>
+          <w:ilvl w:val="0"/>
+          <w:numId w:val="2"/>
+        </w:numPr>
+      </w:pPr>
+      <w:r>
+        <w:t>Provide your references for the above information.  Use an accepted bibliographic format (e.g. APA format).</w:t>
+      </w:r>
+    </w:p>
+    <w:p>
+      <w:pPr>
+        <w:pStyle w:val="Bibliography"/>
+        <w:ind w:left="720" w:hanging="720"/>
+        <w:rPr>
+          <w:noProof/>
+          <w:lang w:val="en-US"/>
+        </w:rPr>
+      </w:pPr>
+      <w:r>
+        <w:fldChar w:fldCharType="begin"/>
+      </w:r>
+      <w:r>
+        <w:rPr>
+          <w:lang w:val="en-US"/>
+        </w:rPr>
+        <w:instrText xml:space="preserve"> BIBLIOGRAPHY  \l 1033 </w:instrText>
+      </w:r>
+      <w:r>
+        <w:fldChar w:fldCharType="separate"/>
+      </w:r>
+      <w:r>
+        <w:rPr>
+          <w:noProof/>
+          <w:lang w:val="en-US"/>
+        </w:rPr>
+        <w:t xml:space="preserve">FreeBSD Documentation Project. (n.d.). </w:t>
+      </w:r>
+      <w:r>
+        <w:rPr>
+          <w:i/>
+          <w:iCs/>
+          <w:noProof/>
+          <w:lang w:val="en-US"/>
+        </w:rPr>
+        <w:t>3.7 Race Conditions</w:t>
+      </w:r>
+      <w:r>
+        <w:rPr>
+          <w:noProof/>
+          <w:lang w:val="en-US"/>
+        </w:rPr>
+        <w:t>. Retrieved November 22, 2012, from FreeBSD Handbook.</w:t>
+      </w:r>
+    </w:p>
+    <w:p>
+      <w:pPr>
+        <w:pStyle w:val="Bibliography"/>
+        <w:ind w:left="720" w:hanging="720"/>
+        <w:rPr>
+          <w:noProof/>
+          <w:lang w:val="en-US"/>
+        </w:rPr>
+      </w:pPr>
+      <w:r>
+        <w:rPr>
+          <w:noProof/>
+          <w:lang w:val="en-US"/>
+        </w:rPr>
+        <w:t xml:space="preserve">Garfinkel, S. (2005, November 8). </w:t>
+      </w:r>
+      <w:r>
+        <w:rPr>
+          <w:i/>
+          <w:iCs/>
+          <w:noProof/>
+          <w:lang w:val="en-US"/>
+        </w:rPr>
+        <w:t>History's Worst Software Bugs</w:t>
+      </w:r>
+      <w:r>
+        <w:rPr>
+          <w:noProof/>
+          <w:lang w:val="en-US"/>
+        </w:rPr>
+        <w:t>. Retrieved 11 22, 2012, from WIRED: http://www.wired.com/software/coolapps/news/2005/11/69355</w:t>
+      </w:r>
+    </w:p>
+    <w:p>
+      <w:pPr>
+        <w:pStyle w:val="Bibliography"/>
+        <w:ind w:left="720" w:hanging="720"/>
+        <w:rPr>
+          <w:noProof/>
+          <w:lang w:val="en-US"/>
+        </w:rPr>
+      </w:pPr>
+      <w:r>
+        <w:rPr>
+          <w:noProof/>
+          <w:lang w:val="en-US"/>
+        </w:rPr>
+        <w:t xml:space="preserve">Lloyd, R. (1999, September 30). CNN. </w:t>
+      </w:r>
+      <w:r>
+        <w:rPr>
+          <w:i/>
+          <w:iCs/>
+          <w:noProof/>
+          <w:lang w:val="en-US"/>
+        </w:rPr>
+        <w:t>Metric Mishap Caused Loss of Nasa Orbiter</w:t>
+      </w:r>
+      <w:r>
+        <w:rPr>
+          <w:noProof/>
+          <w:lang w:val="en-US"/>
+        </w:rPr>
+        <w:t>.</w:t>
+      </w:r>
+    </w:p>
+    <w:p>
+      <w:pPr>
+        <w:pStyle w:val="Bibliography"/>
+        <w:ind w:left="720" w:hanging="720"/>
+        <w:rPr>
+          <w:noProof/>
+          <w:lang w:val="en-US"/>
+        </w:rPr>
+      </w:pPr>
+      <w:r>
+        <w:rPr>
+          <w:noProof/>
+          <w:lang w:val="en-US"/>
+        </w:rPr>
+        <w:lastRenderedPageBreak/>
+        <w:t xml:space="preserve">National Cancer Institute. (2010, June 30). </w:t>
+      </w:r>
+      <w:r>
+        <w:rPr>
+          <w:i/>
+          <w:iCs/>
+          <w:noProof/>
+          <w:lang w:val="en-US"/>
+        </w:rPr>
+        <w:t>Radiation Therapy for Cancer</w:t>
+      </w:r>
+      <w:r>
+        <w:rPr>
+          <w:noProof/>
+          <w:lang w:val="en-US"/>
+        </w:rPr>
+        <w:t>. Retrieved 11 22, 2012, from National Cancer Institute: http://www.cancer.gov/cancertopics/factsheet/Therapy/radiation</w:t>
+      </w:r>
+    </w:p>
+    <w:p>
+      <w:pPr>
+        <w:pStyle w:val="Bibliography"/>
+        <w:ind w:left="720" w:hanging="720"/>
+        <w:rPr>
+          <w:noProof/>
+          <w:lang w:val="en-US"/>
+        </w:rPr>
+      </w:pPr>
+      <w:r>
+        <w:rPr>
+          <w:noProof/>
+          <w:lang w:val="en-US"/>
+        </w:rPr>
+        <w:t xml:space="preserve">Netzer, R. H., &amp; Miller, B. P. (1992). What are race conditions?: Some issues and formalizations. </w:t>
+      </w:r>
+      <w:r>
+        <w:rPr>
+          <w:i/>
+          <w:iCs/>
+          <w:noProof/>
+          <w:lang w:val="en-US"/>
+        </w:rPr>
+        <w:t>ACM Letters on Programming Languages and Systems (LOPLAS)</w:t>
+      </w:r>
+      <w:r>
+        <w:rPr>
+          <w:noProof/>
+          <w:lang w:val="en-US"/>
+        </w:rPr>
+        <w:t>, 74-88.</w:t>
+      </w:r>
+    </w:p>
+    <w:p>
+      <w:pPr>
+        <w:rPr>
+          <w:lang w:val="en-US"/>
+        </w:rPr>
+      </w:pPr>
+      <w:r>
+        <w:rPr>
+          <w:lang w:val="en-US"/>
+        </w:rPr>
+        <w:t>ftp://ftp.hq.nasa.gov/pub/pao/reports/1999/MCO_report.pdf</w:t>
+      </w:r>
+    </w:p>
+    <w:p>
+      <w:r>
+        <w:fldChar w:fldCharType="end"/>
+      </w:r>
+    </w:p>
+    <w:p>
+      <w:pPr>
+        <w:pStyle w:val="Heading1"/>
+      </w:pPr>
+      <w:r>
+        <w:lastRenderedPageBreak/>
+        <w:t>Disaster #3</w:t>
+      </w:r>
+      <w:r>
+        <w:t xml:space="preserve"> –</w:t>
+      </w:r>
+      <w:r>
+        <w:t xml:space="preserve"> </w:t>
+      </w:r>
+      <w:r>
+        <w:t>NORAD</w:t>
+      </w:r>
+    </w:p>
+    <w:p>
+      <w:pPr>
+        <w:pStyle w:val="Heading2"/>
+        <w:numPr>
+          <w:ilvl w:val="0"/>
+          <w:numId w:val="3"/>
+        </w:numPr>
+      </w:pPr>
+      <w:r>
         <w:t>Describe the background behind the incident.</w:t>
       </w:r>
     </w:p>
@@ -535,7 +919,7 @@
         <w:pStyle w:val="Heading2"/>
         <w:numPr>
           <w:ilvl w:val="0"/>
-          <w:numId w:val="2"/>
+          <w:numId w:val="3"/>
         </w:numPr>
       </w:pPr>
       <w:r>
@@ -547,7 +931,7 @@
         <w:pStyle w:val="Heading2"/>
         <w:numPr>
           <w:ilvl w:val="0"/>
-          <w:numId w:val="2"/>
+          <w:numId w:val="3"/>
         </w:numPr>
       </w:pPr>
       <w:r>
@@ -559,7 +943,7 @@
         <w:pStyle w:val="Heading2"/>
         <w:numPr>
           <w:ilvl w:val="0"/>
-          <w:numId w:val="2"/>
+          <w:numId w:val="3"/>
         </w:numPr>
       </w:pPr>
       <w:r>
@@ -571,7 +955,7 @@
         <w:pStyle w:val="Heading2"/>
         <w:numPr>
           <w:ilvl w:val="0"/>
-          <w:numId w:val="2"/>
+          <w:numId w:val="3"/>
         </w:numPr>
       </w:pPr>
       <w:r>
@@ -583,7 +967,7 @@
         <w:pStyle w:val="Heading2"/>
         <w:numPr>
           <w:ilvl w:val="0"/>
-          <w:numId w:val="2"/>
+          <w:numId w:val="3"/>
         </w:numPr>
       </w:pPr>
       <w:r>
@@ -595,7 +979,7 @@
         <w:pStyle w:val="Heading2"/>
         <w:numPr>
           <w:ilvl w:val="0"/>
-          <w:numId w:val="2"/>
+          <w:numId w:val="3"/>
         </w:numPr>
       </w:pPr>
       <w:r>
@@ -607,7 +991,7 @@
         <w:pStyle w:val="Heading2"/>
         <w:numPr>
           <w:ilvl w:val="0"/>
-          <w:numId w:val="2"/>
+          <w:numId w:val="3"/>
         </w:numPr>
       </w:pPr>
       <w:r>
@@ -619,7 +1003,7 @@
         <w:pStyle w:val="Heading2"/>
         <w:numPr>
           <w:ilvl w:val="0"/>
-          <w:numId w:val="2"/>
+          <w:numId w:val="3"/>
         </w:numPr>
       </w:pPr>
       <w:r>
@@ -631,7 +1015,7 @@
         <w:pStyle w:val="Heading2"/>
         <w:numPr>
           <w:ilvl w:val="0"/>
-          <w:numId w:val="2"/>
+          <w:numId w:val="3"/>
         </w:numPr>
       </w:pPr>
       <w:r>
@@ -643,7 +1027,10 @@
         <w:pStyle w:val="Heading1"/>
       </w:pPr>
       <w:r>
-        <w:t>Disaster #1 –</w:t>
+        <w:t>Disaster #4</w:t>
+      </w:r>
+      <w:r>
+        <w:t xml:space="preserve"> –</w:t>
       </w:r>
       <w:r>
         <w:t xml:space="preserve"> </w:t>
@@ -654,7 +1041,7 @@
         <w:pStyle w:val="Heading2"/>
         <w:numPr>
           <w:ilvl w:val="0"/>
-          <w:numId w:val="3"/>
+          <w:numId w:val="4"/>
         </w:numPr>
       </w:pPr>
       <w:r>
@@ -666,7 +1053,7 @@
         <w:pStyle w:val="Heading2"/>
         <w:numPr>
           <w:ilvl w:val="0"/>
-          <w:numId w:val="3"/>
+          <w:numId w:val="4"/>
         </w:numPr>
       </w:pPr>
       <w:r>
@@ -678,7 +1065,7 @@
         <w:pStyle w:val="Heading2"/>
         <w:numPr>
           <w:ilvl w:val="0"/>
-          <w:numId w:val="3"/>
+          <w:numId w:val="4"/>
         </w:numPr>
       </w:pPr>
       <w:r>
@@ -690,7 +1077,7 @@
         <w:pStyle w:val="Heading2"/>
         <w:numPr>
           <w:ilvl w:val="0"/>
-          <w:numId w:val="3"/>
+          <w:numId w:val="4"/>
         </w:numPr>
       </w:pPr>
       <w:r>
@@ -702,7 +1089,7 @@
         <w:pStyle w:val="Heading2"/>
         <w:numPr>
           <w:ilvl w:val="0"/>
-          <w:numId w:val="3"/>
+          <w:numId w:val="4"/>
         </w:numPr>
       </w:pPr>
       <w:r>
@@ -714,7 +1101,7 @@
         <w:pStyle w:val="Heading2"/>
         <w:numPr>
           <w:ilvl w:val="0"/>
-          <w:numId w:val="3"/>
+          <w:numId w:val="4"/>
         </w:numPr>
       </w:pPr>
       <w:r>
@@ -726,142 +1113,11 @@
         <w:pStyle w:val="Heading2"/>
         <w:numPr>
           <w:ilvl w:val="0"/>
-          <w:numId w:val="3"/>
+          <w:numId w:val="4"/>
         </w:numPr>
       </w:pPr>
       <w:r>
         <w:lastRenderedPageBreak/>
-        <w:t>Did this occur because the problem should have been caught by normal testing but was not?  Justify your answer.</w:t>
-      </w:r>
-    </w:p>
-    <w:p>
-      <w:pPr>
-        <w:pStyle w:val="Heading2"/>
-        <w:numPr>
-          <w:ilvl w:val="0"/>
-          <w:numId w:val="3"/>
-        </w:numPr>
-      </w:pPr>
-      <w:r>
-        <w:t>Did people pre-warn against the possibility of such a problem occurring?  If so, what role did they have and why were their warnings ineffective.  Justify your answer.</w:t>
-      </w:r>
-    </w:p>
-    <w:p>
-      <w:pPr>
-        <w:pStyle w:val="Heading2"/>
-        <w:numPr>
-          <w:ilvl w:val="0"/>
-          <w:numId w:val="3"/>
-        </w:numPr>
-      </w:pPr>
-      <w:r>
-        <w:t>What role did software or electronic systems play in causing the disaster?  Justify your answer.</w:t>
-      </w:r>
-    </w:p>
-    <w:p>
-      <w:pPr>
-        <w:pStyle w:val="Heading2"/>
-        <w:numPr>
-          <w:ilvl w:val="0"/>
-          <w:numId w:val="3"/>
-        </w:numPr>
-      </w:pPr>
-      <w:r>
-        <w:t>Provide your references for the above information.  Use an accepted bibliographic format (e.g. APA format).</w:t>
-      </w:r>
-    </w:p>
-    <w:p>
-      <w:pPr>
-        <w:pStyle w:val="Heading1"/>
-      </w:pPr>
-      <w:r>
-        <w:t>Disaster #1 –</w:t>
-      </w:r>
-      <w:r>
-        <w:t xml:space="preserve"> </w:t>
-      </w:r>
-    </w:p>
-    <w:p>
-      <w:pPr>
-        <w:pStyle w:val="Heading2"/>
-        <w:numPr>
-          <w:ilvl w:val="0"/>
-          <w:numId w:val="4"/>
-        </w:numPr>
-      </w:pPr>
-      <w:r>
-        <w:t>Describe the background behind the incident.</w:t>
-      </w:r>
-    </w:p>
-    <w:p>
-      <w:pPr>
-        <w:pStyle w:val="Heading2"/>
-        <w:numPr>
-          <w:ilvl w:val="0"/>
-          <w:numId w:val="4"/>
-        </w:numPr>
-      </w:pPr>
-      <w:r>
-        <w:t>Describe the problem.</w:t>
-      </w:r>
-    </w:p>
-    <w:p>
-      <w:pPr>
-        <w:pStyle w:val="Heading2"/>
-        <w:numPr>
-          <w:ilvl w:val="0"/>
-          <w:numId w:val="4"/>
-        </w:numPr>
-      </w:pPr>
-      <w:r>
-        <w:t>Describe the cause or causes behind the problem</w:t>
-      </w:r>
-    </w:p>
-    <w:p>
-      <w:pPr>
-        <w:pStyle w:val="Heading2"/>
-        <w:numPr>
-          <w:ilvl w:val="0"/>
-          <w:numId w:val="4"/>
-        </w:numPr>
-      </w:pPr>
-      <w:r>
-        <w:t>What would have prevented the problem?</w:t>
-      </w:r>
-    </w:p>
-    <w:p>
-      <w:pPr>
-        <w:pStyle w:val="Heading2"/>
-        <w:numPr>
-          <w:ilvl w:val="0"/>
-          <w:numId w:val="4"/>
-        </w:numPr>
-      </w:pPr>
-      <w:r>
-        <w:t xml:space="preserve">Did this occur because a requirement was changed inappropriately?  Justify your answer. </w:t>
-      </w:r>
-    </w:p>
-    <w:p>
-      <w:pPr>
-        <w:pStyle w:val="Heading2"/>
-        <w:numPr>
-          <w:ilvl w:val="0"/>
-          <w:numId w:val="4"/>
-        </w:numPr>
-      </w:pPr>
-      <w:r>
-        <w:t>Did this occur because the technology was rushed?  Justify your answer.</w:t>
-      </w:r>
-    </w:p>
-    <w:p>
-      <w:pPr>
-        <w:pStyle w:val="Heading2"/>
-        <w:numPr>
-          <w:ilvl w:val="0"/>
-          <w:numId w:val="4"/>
-        </w:numPr>
-      </w:pPr>
-      <w:r>
         <w:t>Did this occur because the problem should have been caught by normal testing but was not?  Justify your answer.</w:t>
       </w:r>
     </w:p>
@@ -2506,11 +2762,32 @@
     <b:URL>http://www.cancer.gov/cancertopics/factsheet/Therapy/radiation</b:URL>
     <b:RefOrder>2</b:RefOrder>
   </b:Source>
+  <b:Source>
+    <b:Tag>Llo99</b:Tag>
+    <b:SourceType>ArticleInAPeriodical</b:SourceType>
+    <b:Guid>{C2CE5C76-38F1-4F7C-96F9-A9AED4C9BABF}</b:Guid>
+    <b:Title>CNN</b:Title>
+    <b:Year>1999</b:Year>
+    <b:Month>September</b:Month>
+    <b:Day>30</b:Day>
+    <b:PeriodicalTitle>Metric Mishap Caused Loss of Nasa Orbiter</b:PeriodicalTitle>
+    <b:Author>
+      <b:Author>
+        <b:NameList>
+          <b:Person>
+            <b:Last>Lloyd</b:Last>
+            <b:First>Robin</b:First>
+          </b:Person>
+        </b:NameList>
+      </b:Author>
+    </b:Author>
+    <b:RefOrder>5</b:RefOrder>
+  </b:Source>
 </b:Sources>
 </file>
 
 <file path=customXml/itemProps1.xml><?xml version="1.0" encoding="utf-8"?>
-<ds:datastoreItem xmlns:ds="http://schemas.openxmlformats.org/officeDocument/2006/customXml" ds:itemID="{5AA87B19-055D-4016-86A3-D5C8FB221AD1}">
+<ds:datastoreItem xmlns:ds="http://schemas.openxmlformats.org/officeDocument/2006/customXml" ds:itemID="{2A10FCD9-38BF-4490-B049-9E1801BEFA71}">
   <ds:schemaRefs>
     <ds:schemaRef ds:uri="http://schemas.openxmlformats.org/officeDocument/2006/bibliography"/>
   </ds:schemaRefs>

</xml_diff>